<commit_message>
Adding final touches to completed demo project
</commit_message>
<xml_diff>
--- a/CMMC-Demo-Aegis-Avionics/SSP_Lite_Aegis_Avionics.docx
+++ b/CMMC-Demo-Aegis-Avionics/SSP_Lite_Aegis_Avionics.docx
@@ -30,7 +30,7 @@
           <w:b/>
           <w:bCs/>
         </w:rPr>
-        <w:t>System Purpose</w:t>
+        <w:t>5.1 System Identification Overview</w:t>
       </w:r>
     </w:p>
     <w:p>
@@ -42,8 +42,9 @@
       <w:r>
         <w:t>System Type:</w:t>
       </w:r>
-    </w:p>
-    <w:p>
+      <w:r>
+        <w:t xml:space="preserve"> </w:t>
+      </w:r>
       <w:r>
         <w:t>Cloud-based information system with managed endpoints</w:t>
       </w:r>
@@ -52,8 +53,9 @@
       <w:r>
         <w:t>System Owner:</w:t>
       </w:r>
-    </w:p>
-    <w:p>
+      <w:r>
+        <w:t xml:space="preserve"> </w:t>
+      </w:r>
       <w:r>
         <w:t>Aegis Avionics LCC</w:t>
       </w:r>
@@ -62,8 +64,9 @@
       <w:r>
         <w:t>Authorizing Official (AO):</w:t>
       </w:r>
-    </w:p>
-    <w:p>
+      <w:r>
+        <w:t xml:space="preserve"> </w:t>
+      </w:r>
       <w:r>
         <w:t>Chief Executive Officer (CEO)</w:t>
       </w:r>
@@ -80,6 +83,13 @@
           <w:b/>
           <w:bCs/>
         </w:rPr>
+        <w:t xml:space="preserve">5.2 </w:t>
+      </w:r>
+      <w:r>
+        <w:rPr>
+          <w:b/>
+          <w:bCs/>
+        </w:rPr>
         <w:t>System Environment &amp; Architecture</w:t>
       </w:r>
     </w:p>
@@ -105,6 +115,13 @@
           <w:b/>
           <w:bCs/>
         </w:rPr>
+        <w:t xml:space="preserve">5.3 </w:t>
+      </w:r>
+      <w:r>
+        <w:rPr>
+          <w:b/>
+          <w:bCs/>
+        </w:rPr>
         <w:t>CUI Boundary Definition</w:t>
       </w:r>
     </w:p>
@@ -140,23 +157,35 @@
     </w:p>
     <w:p>
       <w:r>
-        <w:t>The System Owner is responsible for overall accountability of the CUI information System.</w:t>
+        <w:t>The System Owner is responsible for overall accountability of the CUI information System</w:t>
+      </w:r>
+      <w:r>
+        <w:t>, Including ensuring resources are available to support security and compliance requirements</w:t>
+      </w:r>
+      <w:r>
+        <w:t>.</w:t>
+      </w:r>
+    </w:p>
+    <w:p>
+      <w:r>
+        <w:t>The Security Lead is responsi</w:t>
+      </w:r>
+      <w:r>
+        <w:t>ble for coordinating implementation of NIST SP 800-171 controls, maintaining compliance documentation, and overseeing remediation activities identified in the POA&amp;M.</w:t>
       </w:r>
     </w:p>
     <w:p>
       <w:r>
         <w:lastRenderedPageBreak/>
-        <w:t>The Security Lead is responsible for overseeing implementation of security controls and coordinating compliance activities.</w:t>
-      </w:r>
-    </w:p>
-    <w:p>
-      <w:r>
-        <w:t>IT administration and system maintenance functions are performed by internal staff and approved third-party service providers.</w:t>
-      </w:r>
-    </w:p>
-    <w:p>
-      <w:r>
-        <w:t>System users are responsible for handling CUI in accordance with company policy and security training.</w:t>
+        <w:t xml:space="preserve">IT administration and system maintenance </w:t>
+      </w:r>
+      <w:r>
+        <w:t>activities are performed by internal personnel and approved third-party service providers. These roles are responsible for implementing and maintaining technical security controls.</w:t>
+      </w:r>
+    </w:p>
+    <w:p>
+      <w:r>
+        <w:t>Authorized users are responsible for accessing and handling CUI in accordance with company policies, training, and security requirements.</w:t>
       </w:r>
     </w:p>
     <w:p>
@@ -171,12 +200,17 @@
           <w:b/>
           <w:bCs/>
         </w:rPr>
-        <w:t>Control Implementation Summary</w:t>
-      </w:r>
-    </w:p>
-    <w:p>
-      <w:r>
-        <w:t>Access controls are implemented through centralized identity management using Microsoft Entra ID. Users access is restricted based on assigned roles, with multifactor authentication enforced for most accounts.</w:t>
+        <w:t>5.5 Control Implementation Summary</w:t>
+      </w:r>
+    </w:p>
+    <w:p>
+      <w:r>
+        <w:t>Access Control 3.1</w:t>
+      </w:r>
+    </w:p>
+    <w:p>
+      <w:r>
+        <w:t>Access controls are implemented through centralized identity management using Microsoft Entra ID. User access is restricted based on assigned roles, with multifactor authentication enforced for most accounts.</w:t>
       </w:r>
     </w:p>
     <w:p>
@@ -190,6 +224,118 @@
       </w:r>
     </w:p>
     <w:p>
+      <w:r>
+        <w:t>Identification &amp; Authentication 3.5</w:t>
+      </w:r>
+    </w:p>
+    <w:p>
+      <w:r>
+        <w:t>Identification and authentication mechanisms rely on centralized identity services with unique user accounts and multifactor authentication. Password and authentication policies are enforced through cloud and endpoint security configurations.</w:t>
+      </w:r>
+    </w:p>
+    <w:p>
+      <w:r>
+        <w:t>Areas requiring improvement, including administrative account protection consistency, are tracked in the POA&amp;M</w:t>
+      </w:r>
+    </w:p>
+    <w:p>
+      <w:r>
+        <w:t>Audit &amp; Accountability 3.3</w:t>
+      </w:r>
+    </w:p>
+    <w:p>
+      <w:r>
+        <w:t>Audit Logging is enabled for cloud services supporting the CUI environment. Authentication and administrative activities are logged and retained in accordance with platform capabilities.</w:t>
+      </w:r>
+    </w:p>
+    <w:p>
+      <w:r>
+        <w:t>Opportunities exist to improve log review and alerting procedures, which are documented in the POA&amp;M.</w:t>
+      </w:r>
+    </w:p>
+    <w:p>
+      <w:r>
+        <w:t xml:space="preserve">Awareness &amp; Training 3.2 </w:t>
+      </w:r>
+    </w:p>
+    <w:p>
+      <w:r>
+        <w:t>Audit logging is enabled for cloud services supporting the CUI environment. Authentication and administrative activities are logged and retained in accordance with platform capabilities.</w:t>
+      </w:r>
+    </w:p>
+    <w:p>
+      <w:r>
+        <w:t>Opportunities exist to improve log review and alerting procedures, which are documented in the POA&amp;M.</w:t>
+      </w:r>
+    </w:p>
+    <w:p>
+      <w:r>
+        <w:lastRenderedPageBreak/>
+        <w:t>Awareness &amp; Training 3.2</w:t>
+      </w:r>
+    </w:p>
+    <w:p>
+      <w:r>
+        <w:t xml:space="preserve">Security awareness training is provided to personnel handling CUI, with onboarding and periodic reinforcement of CUI handling expectations. </w:t>
+      </w:r>
+    </w:p>
+    <w:p>
+      <w:r>
+        <w:t xml:space="preserve">Documentation and tracking of training completion </w:t>
+      </w:r>
+      <w:r>
+        <w:t>require</w:t>
+      </w:r>
+      <w:r>
+        <w:t xml:space="preserve"> formalization, as noted in the POA&amp;M.</w:t>
+      </w:r>
+    </w:p>
+    <w:p>
+      <w:r>
+        <w:t>Incident Response 3.6</w:t>
+      </w:r>
+    </w:p>
+    <w:p>
+      <w:r>
+        <w:t>Incident response capabilities are informally established, with personnel aware of reporting expectations and escalations paths.</w:t>
+      </w:r>
+    </w:p>
+    <w:p>
+      <w:r>
+        <w:t>Formal documentation, testing, and evidence of incident handling require improvement and are tracked in the POA&amp;M.</w:t>
+      </w:r>
+    </w:p>
+    <w:p>
+      <w:r>
+        <w:t>System &amp; Communications Protections 3.13</w:t>
+      </w:r>
+    </w:p>
+    <w:p>
+      <w:r>
+        <w:t>Systems handling CUI employ encrypted communications and controlled network access paths. Remote access is protected using secure protocols and managed access points.</w:t>
+      </w:r>
+    </w:p>
+    <w:p>
+      <w:r>
+        <w:t>Additional documentation and consistency in enforcement are addressed in the POA&amp;M.</w:t>
+      </w:r>
+    </w:p>
+    <w:p>
+      <w:r>
+        <w:t>System &amp; Information Integrity 3.14</w:t>
+      </w:r>
+    </w:p>
+    <w:p>
+      <w:r>
+        <w:t>Endpoint and cloud-based security tooling is used to detect and protect against malicious code. Updates and security protections are applied to managed systems.</w:t>
+      </w:r>
+    </w:p>
+    <w:p>
+      <w:r>
+        <w:t>Enhancements to monitoring consistency and documentation are identified in the POA&amp;M.</w:t>
+      </w:r>
+    </w:p>
+    <w:p>
       <w:pPr>
         <w:rPr>
           <w:b/>
@@ -201,7 +347,14 @@
           <w:b/>
           <w:bCs/>
         </w:rPr>
-        <w:t>POA&amp;M Reference</w:t>
+        <w:t>5.6 POA&amp;M Reference</w:t>
+      </w:r>
+      <w:r>
+        <w:rPr>
+          <w:b/>
+          <w:bCs/>
+        </w:rPr>
+        <w:t xml:space="preserve"> &amp; Document Controls</w:t>
       </w:r>
     </w:p>
     <w:p>
@@ -216,6 +369,13 @@
           <w:bCs/>
         </w:rPr>
       </w:pPr>
+      <w:r>
+        <w:rPr>
+          <w:b/>
+          <w:bCs/>
+        </w:rPr>
+        <w:t xml:space="preserve">5.7 </w:t>
+      </w:r>
       <w:r>
         <w:rPr>
           <w:b/>

</xml_diff>